<commit_message>
Added projects section to resume
</commit_message>
<xml_diff>
--- a/downloadables/WilliamZycinkyIV_CV.docx
+++ b/downloadables/WilliamZycinkyIV_CV.docx
@@ -131,7 +131,21 @@
             <w:rStyle w:val="Hyperlink"/>
             <w:rFonts w:ascii="Aptos" w:eastAsia="Aptos" w:hAnsi="Aptos" w:cs="Aptos"/>
           </w:rPr>
-          <w:t>Portfolio</w:t>
+          <w:t>( williamzycin</w:t>
+        </w:r>
+        <w:r>
+          <w:rPr>
+            <w:rStyle w:val="Hyperlink"/>
+            <w:rFonts w:ascii="Aptos" w:eastAsia="Aptos" w:hAnsi="Aptos" w:cs="Aptos"/>
+          </w:rPr>
+          <w:t>s</w:t>
+        </w:r>
+        <w:r>
+          <w:rPr>
+            <w:rStyle w:val="Hyperlink"/>
+            <w:rFonts w:ascii="Aptos" w:eastAsia="Aptos" w:hAnsi="Aptos" w:cs="Aptos"/>
+          </w:rPr>
+          <w:t>kyiv.com )</w:t>
         </w:r>
       </w:hyperlink>
     </w:p>
@@ -157,7 +171,19 @@
         <w:rPr>
           <w:rFonts w:ascii="Aptos" w:eastAsia="Aptos" w:hAnsi="Aptos" w:cs="Aptos"/>
         </w:rPr>
-        <w:t xml:space="preserve">A results-driven fresh graduate with hands-on professional experience looking for a full-time software engineering role. </w:t>
+        <w:t>A results-driven fresh graduate with hands-on professional experience looking for a full-time software engineering role. Magna Cum Laude 2024</w:t>
+      </w:r>
+      <w:r>
+        <w:rPr>
+          <w:rFonts w:ascii="Aptos" w:eastAsia="Aptos" w:hAnsi="Aptos" w:cs="Aptos"/>
+        </w:rPr>
+        <w:t xml:space="preserve"> and a member </w:t>
+      </w:r>
+      <w:r>
+        <w:rPr>
+          <w:rFonts w:ascii="Aptos" w:eastAsia="Aptos" w:hAnsi="Aptos" w:cs="Aptos"/>
+        </w:rPr>
+        <w:t xml:space="preserve">of </w:t>
       </w:r>
     </w:p>
     <w:p>
@@ -172,37 +198,141 @@
         <w:rPr>
           <w:rFonts w:ascii="Aptos" w:eastAsia="Aptos" w:hAnsi="Aptos" w:cs="Aptos"/>
         </w:rPr>
-        <w:t xml:space="preserve">Magna Cum Laude 2024. Member of Computer Science Honor Society. </w:t>
-      </w:r>
-    </w:p>
-    <w:p>
-      <w:pPr>
-        <w:spacing w:line="240" w:lineRule="auto"/>
-        <w:jc w:val="center"/>
-        <w:rPr>
-          <w:rFonts w:ascii="Aptos" w:eastAsia="Aptos" w:hAnsi="Aptos" w:cs="Aptos"/>
-        </w:rPr>
-      </w:pPr>
-    </w:p>
-    <w:p>
-      <w:pPr>
-        <w:spacing w:line="240" w:lineRule="auto"/>
-        <w:rPr>
-          <w:rFonts w:ascii="Aptos" w:eastAsia="Aptos" w:hAnsi="Aptos" w:cs="Aptos"/>
-        </w:rPr>
-      </w:pPr>
-    </w:p>
-    <w:p>
-      <w:pPr>
-        <w:spacing w:line="240" w:lineRule="auto"/>
-        <w:rPr>
-          <w:rFonts w:ascii="Aptos" w:eastAsia="Aptos" w:hAnsi="Aptos" w:cs="Aptos"/>
-        </w:rPr>
-      </w:pPr>
-      <w:r>
-        <w:rPr>
-          <w:rFonts w:ascii="Aptos" w:eastAsia="Aptos" w:hAnsi="Aptos" w:cs="Aptos"/>
-          <w:b/>
+        <w:t>Computer</w:t>
+      </w:r>
+      <w:r>
+        <w:rPr>
+          <w:rFonts w:ascii="Aptos" w:eastAsia="Aptos" w:hAnsi="Aptos" w:cs="Aptos"/>
+        </w:rPr>
+        <w:t xml:space="preserve"> </w:t>
+      </w:r>
+      <w:r>
+        <w:rPr>
+          <w:rFonts w:ascii="Aptos" w:eastAsia="Aptos" w:hAnsi="Aptos" w:cs="Aptos"/>
+        </w:rPr>
+        <w:t xml:space="preserve">Science Honor Society. </w:t>
+      </w:r>
+    </w:p>
+    <w:p>
+      <w:pPr>
+        <w:spacing w:line="240" w:lineRule="auto"/>
+        <w:rPr>
+          <w:rFonts w:ascii="Aptos" w:eastAsia="Aptos" w:hAnsi="Aptos" w:cs="Aptos"/>
+          <w:b/>
+          <w:sz w:val="25"/>
+          <w:szCs w:val="25"/>
+        </w:rPr>
+      </w:pPr>
+      <w:r>
+        <w:rPr>
+          <w:rFonts w:ascii="Aptos" w:eastAsia="Aptos" w:hAnsi="Aptos" w:cs="Aptos"/>
+          <w:b/>
+          <w:sz w:val="25"/>
+          <w:szCs w:val="25"/>
+        </w:rPr>
+        <w:t>EDUCATION</w:t>
+      </w:r>
+    </w:p>
+    <w:p>
+      <w:pPr>
+        <w:spacing w:line="240" w:lineRule="auto"/>
+        <w:rPr>
+          <w:rFonts w:ascii="Aptos" w:eastAsia="Aptos" w:hAnsi="Aptos" w:cs="Aptos"/>
+        </w:rPr>
+      </w:pPr>
+      <w:r>
+        <w:rPr>
+          <w:rFonts w:ascii="Aptos" w:eastAsia="Aptos" w:hAnsi="Aptos" w:cs="Aptos"/>
+        </w:rPr>
+        <w:t>Bachelor of Science, Rowan University, 2024</w:t>
+      </w:r>
+    </w:p>
+    <w:p>
+      <w:pPr>
+        <w:spacing w:line="240" w:lineRule="auto"/>
+        <w:rPr>
+          <w:rFonts w:ascii="Aptos" w:eastAsia="Aptos" w:hAnsi="Aptos" w:cs="Aptos"/>
+        </w:rPr>
+      </w:pPr>
+      <w:r>
+        <w:rPr>
+          <w:rFonts w:ascii="Aptos" w:eastAsia="Aptos" w:hAnsi="Aptos" w:cs="Aptos"/>
+        </w:rPr>
+        <w:t>Major: Computer Science, GPA of 3.7 (national average 3.3)</w:t>
+      </w:r>
+    </w:p>
+    <w:p>
+      <w:pPr>
+        <w:spacing w:line="240" w:lineRule="auto"/>
+        <w:rPr>
+          <w:rFonts w:ascii="Aptos" w:eastAsia="Aptos" w:hAnsi="Aptos" w:cs="Aptos"/>
+        </w:rPr>
+      </w:pPr>
+      <w:r>
+        <w:rPr>
+          <w:rFonts w:ascii="Aptos" w:eastAsia="Aptos" w:hAnsi="Aptos" w:cs="Aptos"/>
+        </w:rPr>
+        <w:t xml:space="preserve">Concentration: Software Engineering </w:t>
+      </w:r>
+    </w:p>
+    <w:p>
+      <w:pPr>
+        <w:spacing w:line="240" w:lineRule="auto"/>
+        <w:rPr>
+          <w:rFonts w:ascii="Aptos" w:eastAsia="Aptos" w:hAnsi="Aptos" w:cs="Aptos"/>
+        </w:rPr>
+      </w:pPr>
+      <w:r>
+        <w:rPr>
+          <w:rFonts w:ascii="Aptos" w:eastAsia="Aptos" w:hAnsi="Aptos" w:cs="Aptos"/>
+          <w:b/>
+        </w:rPr>
+        <w:t xml:space="preserve">Academic Achievements: </w:t>
+      </w:r>
+      <w:r>
+        <w:rPr>
+          <w:rFonts w:ascii="Aptos" w:eastAsia="Aptos" w:hAnsi="Aptos" w:cs="Aptos"/>
+        </w:rPr>
+        <w:t>Upsilon Pi Epsilon (International Honor Society for the Computing and Information Disciplines), Dean’s List (Exceptional Grades Semesters):</w:t>
+      </w:r>
+    </w:p>
+    <w:p>
+      <w:pPr>
+        <w:spacing w:line="240" w:lineRule="auto"/>
+        <w:rPr>
+          <w:rFonts w:ascii="Aptos" w:eastAsia="Aptos" w:hAnsi="Aptos" w:cs="Aptos"/>
+        </w:rPr>
+      </w:pPr>
+      <w:r>
+        <w:rPr>
+          <w:rFonts w:ascii="Aptos" w:eastAsia="Aptos" w:hAnsi="Aptos" w:cs="Aptos"/>
+        </w:rPr>
+        <w:t xml:space="preserve">Fall of 2023, Spring of 2024. </w:t>
+      </w:r>
+    </w:p>
+    <w:p>
+      <w:pPr>
+        <w:spacing w:line="240" w:lineRule="auto"/>
+        <w:rPr>
+          <w:rFonts w:ascii="Aptos" w:eastAsia="Aptos" w:hAnsi="Aptos" w:cs="Aptos"/>
+        </w:rPr>
+      </w:pPr>
+    </w:p>
+    <w:p>
+      <w:pPr>
+        <w:spacing w:line="240" w:lineRule="auto"/>
+        <w:rPr>
+          <w:rFonts w:ascii="Aptos" w:eastAsia="Aptos" w:hAnsi="Aptos" w:cs="Aptos"/>
+          <w:sz w:val="25"/>
+          <w:szCs w:val="25"/>
+        </w:rPr>
+      </w:pPr>
+      <w:r>
+        <w:rPr>
+          <w:rFonts w:ascii="Aptos" w:eastAsia="Aptos" w:hAnsi="Aptos" w:cs="Aptos"/>
+          <w:b/>
+          <w:sz w:val="25"/>
+          <w:szCs w:val="25"/>
         </w:rPr>
         <w:t>TECHNICAL SKILLS</w:t>
       </w:r>
@@ -296,30 +426,26 @@
         <w:spacing w:line="240" w:lineRule="auto"/>
         <w:rPr>
           <w:rFonts w:ascii="Aptos" w:eastAsia="Aptos" w:hAnsi="Aptos" w:cs="Aptos"/>
-        </w:rPr>
-      </w:pPr>
-    </w:p>
-    <w:p>
-      <w:pPr>
-        <w:spacing w:line="240" w:lineRule="auto"/>
-        <w:rPr>
-          <w:rFonts w:ascii="Aptos" w:eastAsia="Aptos" w:hAnsi="Aptos" w:cs="Aptos"/>
-          <w:b/>
-        </w:rPr>
-      </w:pPr>
-    </w:p>
-    <w:p>
-      <w:pPr>
-        <w:spacing w:line="240" w:lineRule="auto"/>
-        <w:rPr>
-          <w:rFonts w:ascii="Aptos" w:eastAsia="Aptos" w:hAnsi="Aptos" w:cs="Aptos"/>
-          <w:b/>
-        </w:rPr>
-      </w:pPr>
-      <w:r>
-        <w:rPr>
-          <w:rFonts w:ascii="Aptos" w:eastAsia="Aptos" w:hAnsi="Aptos" w:cs="Aptos"/>
-          <w:b/>
+          <w:b/>
+        </w:rPr>
+      </w:pPr>
+    </w:p>
+    <w:p>
+      <w:pPr>
+        <w:spacing w:line="240" w:lineRule="auto"/>
+        <w:rPr>
+          <w:rFonts w:ascii="Aptos" w:eastAsia="Aptos" w:hAnsi="Aptos" w:cs="Aptos"/>
+          <w:b/>
+          <w:sz w:val="25"/>
+          <w:szCs w:val="25"/>
+        </w:rPr>
+      </w:pPr>
+      <w:r>
+        <w:rPr>
+          <w:rFonts w:ascii="Aptos" w:eastAsia="Aptos" w:hAnsi="Aptos" w:cs="Aptos"/>
+          <w:b/>
+          <w:sz w:val="25"/>
+          <w:szCs w:val="25"/>
         </w:rPr>
         <w:t>PROFESSIONAL EXPERIENCE</w:t>
       </w:r>
@@ -332,15 +458,6 @@
           <w:b/>
         </w:rPr>
       </w:pPr>
-    </w:p>
-    <w:p>
-      <w:pPr>
-        <w:spacing w:line="240" w:lineRule="auto"/>
-        <w:rPr>
-          <w:rFonts w:ascii="Aptos" w:eastAsia="Aptos" w:hAnsi="Aptos" w:cs="Aptos"/>
-          <w:b/>
-        </w:rPr>
-      </w:pPr>
       <w:r>
         <w:rPr>
           <w:rFonts w:ascii="Aptos" w:eastAsia="Aptos" w:hAnsi="Aptos" w:cs="Aptos"/>
@@ -390,7 +507,21 @@
         <w:rPr>
           <w:rFonts w:ascii="Aptos" w:eastAsia="Aptos" w:hAnsi="Aptos" w:cs="Aptos"/>
         </w:rPr>
-        <w:t xml:space="preserve">An international gaming company with a portfolio of games powered by own game engine.  Working 20 hours a week, enhanced and fixed defects in automated web scraping that allows the company to understand menu positioning of their products and correlate them to financial metrics. </w:t>
+        <w:t xml:space="preserve">An international gaming company with a portfolio of games powered by </w:t>
+      </w:r>
+      <w:proofErr w:type="gramStart"/>
+      <w:r>
+        <w:rPr>
+          <w:rFonts w:ascii="Aptos" w:eastAsia="Aptos" w:hAnsi="Aptos" w:cs="Aptos"/>
+        </w:rPr>
+        <w:t>own</w:t>
+      </w:r>
+      <w:proofErr w:type="gramEnd"/>
+      <w:r>
+        <w:rPr>
+          <w:rFonts w:ascii="Aptos" w:eastAsia="Aptos" w:hAnsi="Aptos" w:cs="Aptos"/>
+        </w:rPr>
+        <w:t xml:space="preserve"> game engine.  Working 20 hours a week, enhanced and fixed defects in automated web scraping that allows the company to understand menu positioning of their products and correlate them to financial metrics. </w:t>
       </w:r>
     </w:p>
     <w:p>
@@ -420,7 +551,19 @@
         <w:rPr>
           <w:rFonts w:ascii="Aptos" w:eastAsia="Aptos" w:hAnsi="Aptos" w:cs="Aptos"/>
         </w:rPr>
-        <w:t>Generated reporting data for game positioning.</w:t>
+        <w:t>Generated reporting data for game positioning</w:t>
+      </w:r>
+      <w:r>
+        <w:rPr>
+          <w:rFonts w:ascii="Aptos" w:eastAsia="Aptos" w:hAnsi="Aptos" w:cs="Aptos"/>
+        </w:rPr>
+        <w:t xml:space="preserve"> and analyzed</w:t>
+      </w:r>
+      <w:r>
+        <w:rPr>
+          <w:rFonts w:ascii="Aptos" w:eastAsia="Aptos" w:hAnsi="Aptos" w:cs="Aptos"/>
+        </w:rPr>
+        <w:t xml:space="preserve"> and presented weekly data analytics, etc. </w:t>
       </w:r>
     </w:p>
     <w:p>
@@ -430,12 +573,29 @@
           <w:numId w:val="1"/>
         </w:numPr>
         <w:spacing w:line="240" w:lineRule="auto"/>
-      </w:pPr>
-      <w:r>
-        <w:rPr>
-          <w:rFonts w:ascii="Aptos" w:eastAsia="Aptos" w:hAnsi="Aptos" w:cs="Aptos"/>
-        </w:rPr>
-        <w:t xml:space="preserve">Analyzed and presented weekly data analytics, etc. </w:t>
+        <w:rPr>
+          <w:rFonts w:ascii="Aptos" w:eastAsia="Aptos" w:hAnsi="Aptos" w:cs="Aptos"/>
+        </w:rPr>
+      </w:pPr>
+      <w:r>
+        <w:rPr>
+          <w:rFonts w:ascii="Aptos" w:eastAsia="Aptos" w:hAnsi="Aptos" w:cs="Aptos"/>
+        </w:rPr>
+        <w:t xml:space="preserve">Manual UX testing of games. Followed test scripts and logged defects in </w:t>
+      </w:r>
+      <w:proofErr w:type="spellStart"/>
+      <w:r>
+        <w:rPr>
+          <w:rFonts w:ascii="Aptos" w:eastAsia="Aptos" w:hAnsi="Aptos" w:cs="Aptos"/>
+        </w:rPr>
+        <w:t>testrail</w:t>
+      </w:r>
+      <w:proofErr w:type="spellEnd"/>
+      <w:r>
+        <w:rPr>
+          <w:rFonts w:ascii="Aptos" w:eastAsia="Aptos" w:hAnsi="Aptos" w:cs="Aptos"/>
+        </w:rPr>
+        <w:t xml:space="preserve">. </w:t>
       </w:r>
     </w:p>
     <w:p>
@@ -453,49 +613,22 @@
         <w:rPr>
           <w:rFonts w:ascii="Aptos" w:eastAsia="Aptos" w:hAnsi="Aptos" w:cs="Aptos"/>
         </w:rPr>
-        <w:t xml:space="preserve">Manual UX testing of games. Followed test scripts and logged defects in </w:t>
-      </w:r>
-      <w:proofErr w:type="spellStart"/>
-      <w:r>
-        <w:rPr>
-          <w:rFonts w:ascii="Aptos" w:eastAsia="Aptos" w:hAnsi="Aptos" w:cs="Aptos"/>
-        </w:rPr>
-        <w:t>testrail</w:t>
-      </w:r>
-      <w:proofErr w:type="spellEnd"/>
-      <w:r>
-        <w:rPr>
-          <w:rFonts w:ascii="Aptos" w:eastAsia="Aptos" w:hAnsi="Aptos" w:cs="Aptos"/>
-        </w:rPr>
-        <w:t xml:space="preserve">. </w:t>
-      </w:r>
-    </w:p>
-    <w:p>
-      <w:pPr>
-        <w:numPr>
-          <w:ilvl w:val="0"/>
-          <w:numId w:val="1"/>
-        </w:numPr>
-        <w:spacing w:line="240" w:lineRule="auto"/>
-        <w:rPr>
-          <w:rFonts w:ascii="Aptos" w:eastAsia="Aptos" w:hAnsi="Aptos" w:cs="Aptos"/>
-        </w:rPr>
-      </w:pPr>
-      <w:r>
-        <w:rPr>
-          <w:rFonts w:ascii="Aptos" w:eastAsia="Aptos" w:hAnsi="Aptos" w:cs="Aptos"/>
-        </w:rPr>
-        <w:t>Attended trade shows and worked the company booth explaining the products to potential customers.</w:t>
-      </w:r>
-    </w:p>
-    <w:p>
-      <w:pPr>
-        <w:spacing w:line="240" w:lineRule="auto"/>
-        <w:rPr>
-          <w:rFonts w:ascii="Aptos" w:eastAsia="Aptos" w:hAnsi="Aptos" w:cs="Aptos"/>
-          <w:b/>
-        </w:rPr>
-      </w:pPr>
+        <w:t xml:space="preserve">Attended trade shows and </w:t>
+      </w:r>
+      <w:proofErr w:type="gramStart"/>
+      <w:r>
+        <w:rPr>
+          <w:rFonts w:ascii="Aptos" w:eastAsia="Aptos" w:hAnsi="Aptos" w:cs="Aptos"/>
+        </w:rPr>
+        <w:t>worked</w:t>
+      </w:r>
+      <w:proofErr w:type="gramEnd"/>
+      <w:r>
+        <w:rPr>
+          <w:rFonts w:ascii="Aptos" w:eastAsia="Aptos" w:hAnsi="Aptos" w:cs="Aptos"/>
+        </w:rPr>
+        <w:t xml:space="preserve"> the company booth explaining the products to potential customers.</w:t>
+      </w:r>
     </w:p>
     <w:p>
       <w:pPr>
@@ -600,217 +733,423 @@
     </w:p>
     <w:p>
       <w:pPr>
+        <w:pStyle w:val="ListParagraph"/>
         <w:numPr>
           <w:ilvl w:val="0"/>
           <w:numId w:val="2"/>
         </w:numPr>
-        <w:spacing w:line="240" w:lineRule="auto"/>
-      </w:pPr>
-      <w:r>
-        <w:rPr>
-          <w:rFonts w:ascii="Aptos" w:eastAsia="Aptos" w:hAnsi="Aptos" w:cs="Aptos"/>
-        </w:rPr>
-        <w:t>Various small business projects</w:t>
+        <w:rPr>
+          <w:rFonts w:ascii="Aptos" w:eastAsia="Aptos" w:hAnsi="Aptos" w:cs="Aptos"/>
+        </w:rPr>
+      </w:pPr>
+      <w:r>
+        <w:rPr>
+          <w:rFonts w:ascii="Aptos" w:eastAsia="Aptos" w:hAnsi="Aptos" w:cs="Aptos"/>
+        </w:rPr>
+        <w:t>Small</w:t>
+      </w:r>
+      <w:r>
+        <w:rPr>
+          <w:rFonts w:ascii="Aptos" w:eastAsia="Aptos" w:hAnsi="Aptos" w:cs="Aptos"/>
+        </w:rPr>
+        <w:t xml:space="preserve"> business projects</w:t>
+      </w:r>
+      <w:r>
+        <w:rPr>
+          <w:rFonts w:ascii="Aptos" w:eastAsia="Aptos" w:hAnsi="Aptos" w:cs="Aptos"/>
+        </w:rPr>
+        <w:t xml:space="preserve"> including </w:t>
+      </w:r>
+      <w:r>
+        <w:rPr>
+          <w:rFonts w:ascii="Aptos" w:eastAsia="Aptos" w:hAnsi="Aptos" w:cs="Aptos"/>
+        </w:rPr>
+        <w:t>w</w:t>
+      </w:r>
+      <w:r>
+        <w:rPr>
+          <w:rFonts w:ascii="Aptos" w:eastAsia="Aptos" w:hAnsi="Aptos" w:cs="Aptos"/>
+        </w:rPr>
+        <w:t xml:space="preserve">ebsite </w:t>
+      </w:r>
+      <w:r>
+        <w:rPr>
+          <w:rFonts w:ascii="Aptos" w:eastAsia="Aptos" w:hAnsi="Aptos" w:cs="Aptos"/>
+        </w:rPr>
+        <w:t>refactoring and data export.</w:t>
+      </w:r>
+    </w:p>
+    <w:p>
+      <w:pPr>
+        <w:spacing w:line="240" w:lineRule="auto"/>
+        <w:rPr>
+          <w:rFonts w:ascii="Aptos" w:eastAsia="Aptos" w:hAnsi="Aptos" w:cs="Aptos"/>
+          <w:b/>
+          <w:sz w:val="25"/>
+          <w:szCs w:val="25"/>
+        </w:rPr>
+      </w:pPr>
+      <w:r>
+        <w:rPr>
+          <w:rFonts w:ascii="Aptos" w:eastAsia="Aptos" w:hAnsi="Aptos" w:cs="Aptos"/>
+          <w:b/>
+          <w:sz w:val="25"/>
+          <w:szCs w:val="25"/>
+        </w:rPr>
+        <w:lastRenderedPageBreak/>
+        <w:t>KEY PROJECTS</w:t>
+      </w:r>
+    </w:p>
+    <w:p>
+      <w:pPr>
+        <w:spacing w:line="240" w:lineRule="auto"/>
+        <w:rPr>
+          <w:rFonts w:ascii="Aptos" w:eastAsia="Aptos" w:hAnsi="Aptos" w:cs="Aptos"/>
+          <w:bCs/>
+          <w:lang w:val="en-US"/>
+        </w:rPr>
+      </w:pPr>
+      <w:r>
+        <w:rPr>
+          <w:rFonts w:ascii="Aptos" w:eastAsia="Aptos" w:hAnsi="Aptos" w:cs="Aptos"/>
+          <w:b/>
+          <w:bCs/>
+          <w:lang w:val="en-US"/>
+        </w:rPr>
+        <w:t>Home Management Web Application</w:t>
+      </w:r>
+      <w:r>
+        <w:rPr>
+          <w:rFonts w:ascii="Aptos" w:eastAsia="Aptos" w:hAnsi="Aptos" w:cs="Aptos"/>
+          <w:b/>
+          <w:lang w:val="en-US"/>
+        </w:rPr>
+        <w:br/>
+      </w:r>
+      <w:r>
+        <w:rPr>
+          <w:rFonts w:ascii="Aptos" w:eastAsia="Aptos" w:hAnsi="Aptos" w:cs="Aptos"/>
+          <w:bCs/>
+          <w:i/>
+          <w:iCs/>
+          <w:lang w:val="en-US"/>
+        </w:rPr>
+        <w:t>Senior Project, Rowan University</w:t>
+      </w:r>
+    </w:p>
+    <w:p>
+      <w:pPr>
+        <w:spacing w:line="240" w:lineRule="auto"/>
+        <w:rPr>
+          <w:rFonts w:ascii="Aptos" w:eastAsia="Aptos" w:hAnsi="Aptos" w:cs="Aptos"/>
+          <w:bCs/>
+          <w:lang w:val="en-US"/>
+        </w:rPr>
+      </w:pPr>
+      <w:r>
+        <w:rPr>
+          <w:rFonts w:ascii="Aptos" w:eastAsia="Aptos" w:hAnsi="Aptos" w:cs="Aptos"/>
+          <w:bCs/>
+          <w:lang w:val="en-US"/>
+        </w:rPr>
+        <w:t xml:space="preserve">Full-stack </w:t>
+      </w:r>
+      <w:r>
+        <w:rPr>
+          <w:rFonts w:ascii="Aptos" w:eastAsia="Aptos" w:hAnsi="Aptos" w:cs="Aptos"/>
+          <w:bCs/>
+          <w:lang w:val="en-US"/>
+        </w:rPr>
+        <w:t xml:space="preserve">Development </w:t>
+      </w:r>
+    </w:p>
+    <w:p>
+      <w:pPr>
+        <w:spacing w:line="240" w:lineRule="auto"/>
+        <w:rPr>
+          <w:rFonts w:ascii="Aptos" w:eastAsia="Aptos" w:hAnsi="Aptos" w:cs="Aptos"/>
+          <w:b/>
+          <w:lang w:val="en-US"/>
+        </w:rPr>
+      </w:pPr>
+      <w:r>
+        <w:rPr>
+          <w:rFonts w:ascii="Aptos" w:eastAsia="Aptos" w:hAnsi="Aptos" w:cs="Aptos"/>
+          <w:bCs/>
+          <w:lang w:val="en-US"/>
+        </w:rPr>
+        <w:t>Developed a comprehensive web application designed to streamline household management by allowing users to create accounts, assign tasks, and manage chores among household members. Integrated Google Calendar API for event scheduling and reminders.</w:t>
       </w:r>
     </w:p>
     <w:p>
       <w:pPr>
         <w:numPr>
-          <w:ilvl w:val="1"/>
-          <w:numId w:val="2"/>
+          <w:ilvl w:val="0"/>
+          <w:numId w:val="3"/>
         </w:numPr>
         <w:spacing w:line="240" w:lineRule="auto"/>
-      </w:pPr>
-      <w:r>
-        <w:rPr>
-          <w:rFonts w:ascii="Aptos" w:eastAsia="Aptos" w:hAnsi="Aptos" w:cs="Aptos"/>
-        </w:rPr>
-        <w:t>Website customization and refactoring</w:t>
+        <w:rPr>
+          <w:rFonts w:ascii="Aptos" w:eastAsia="Aptos" w:hAnsi="Aptos" w:cs="Aptos"/>
+          <w:b/>
+          <w:lang w:val="en-US"/>
+        </w:rPr>
+      </w:pPr>
+      <w:r>
+        <w:rPr>
+          <w:rFonts w:ascii="Aptos" w:eastAsia="Aptos" w:hAnsi="Aptos" w:cs="Aptos"/>
+          <w:bCs/>
+          <w:lang w:val="en-US"/>
+        </w:rPr>
+        <w:t>Users could assign tasks, set deadlines, and receive automated reminders.</w:t>
       </w:r>
     </w:p>
     <w:p>
       <w:pPr>
         <w:numPr>
-          <w:ilvl w:val="1"/>
-          <w:numId w:val="2"/>
+          <w:ilvl w:val="0"/>
+          <w:numId w:val="3"/>
         </w:numPr>
         <w:spacing w:line="240" w:lineRule="auto"/>
         <w:rPr>
           <w:rFonts w:ascii="Aptos" w:eastAsia="Aptos" w:hAnsi="Aptos" w:cs="Aptos"/>
-        </w:rPr>
-      </w:pPr>
-      <w:r>
-        <w:rPr>
-          <w:rFonts w:ascii="Aptos" w:eastAsia="Aptos" w:hAnsi="Aptos" w:cs="Aptos"/>
-        </w:rPr>
-        <w:t>Report generation</w:t>
+          <w:b/>
+          <w:lang w:val="en-US"/>
+        </w:rPr>
+      </w:pPr>
+      <w:r>
+        <w:rPr>
+          <w:rFonts w:ascii="Aptos" w:eastAsia="Aptos" w:hAnsi="Aptos" w:cs="Aptos"/>
+          <w:bCs/>
+          <w:lang w:val="en-US"/>
+        </w:rPr>
+        <w:t>Implemented a point-based reward system where parent users could allocate points for completed tasks and create redeemable rewards.</w:t>
       </w:r>
     </w:p>
     <w:p>
       <w:pPr>
         <w:numPr>
-          <w:ilvl w:val="1"/>
-          <w:numId w:val="2"/>
+          <w:ilvl w:val="0"/>
+          <w:numId w:val="3"/>
         </w:numPr>
         <w:spacing w:line="240" w:lineRule="auto"/>
         <w:rPr>
           <w:rFonts w:ascii="Aptos" w:eastAsia="Aptos" w:hAnsi="Aptos" w:cs="Aptos"/>
-        </w:rPr>
-      </w:pPr>
-      <w:r>
-        <w:rPr>
-          <w:rFonts w:ascii="Aptos" w:eastAsia="Aptos" w:hAnsi="Aptos" w:cs="Aptos"/>
-        </w:rPr>
-        <w:t>Data export to excel/csv</w:t>
-      </w:r>
-    </w:p>
-    <w:p>
-      <w:pPr>
-        <w:pBdr>
-          <w:top w:val="nil"/>
-          <w:left w:val="nil"/>
-          <w:bottom w:val="nil"/>
-          <w:right w:val="nil"/>
-          <w:between w:val="nil"/>
-        </w:pBdr>
-        <w:spacing w:line="240" w:lineRule="auto"/>
-        <w:ind w:left="720"/>
-        <w:rPr>
-          <w:rFonts w:ascii="Aptos" w:eastAsia="Aptos" w:hAnsi="Aptos" w:cs="Aptos"/>
-        </w:rPr>
-      </w:pPr>
-    </w:p>
-    <w:p>
-      <w:pPr>
-        <w:pBdr>
-          <w:top w:val="nil"/>
-          <w:left w:val="nil"/>
-          <w:bottom w:val="nil"/>
-          <w:right w:val="nil"/>
-          <w:between w:val="nil"/>
-        </w:pBdr>
-        <w:spacing w:line="240" w:lineRule="auto"/>
-        <w:ind w:left="720"/>
-        <w:rPr>
-          <w:rFonts w:ascii="Aptos" w:eastAsia="Aptos" w:hAnsi="Aptos" w:cs="Aptos"/>
-          <w:b/>
-        </w:rPr>
-      </w:pPr>
-    </w:p>
-    <w:p>
-      <w:pPr>
-        <w:spacing w:line="240" w:lineRule="auto"/>
-        <w:rPr>
-          <w:rFonts w:ascii="Aptos" w:eastAsia="Aptos" w:hAnsi="Aptos" w:cs="Aptos"/>
-          <w:b/>
-        </w:rPr>
-      </w:pPr>
-      <w:r>
-        <w:rPr>
-          <w:rFonts w:ascii="Aptos" w:eastAsia="Aptos" w:hAnsi="Aptos" w:cs="Aptos"/>
-          <w:b/>
-        </w:rPr>
-        <w:t>EDUCATION</w:t>
-      </w:r>
-    </w:p>
-    <w:p>
-      <w:pPr>
-        <w:spacing w:line="240" w:lineRule="auto"/>
-        <w:rPr>
-          <w:rFonts w:ascii="Aptos" w:eastAsia="Aptos" w:hAnsi="Aptos" w:cs="Aptos"/>
-        </w:rPr>
-      </w:pPr>
-      <w:r>
-        <w:rPr>
-          <w:rFonts w:ascii="Aptos" w:eastAsia="Aptos" w:hAnsi="Aptos" w:cs="Aptos"/>
-        </w:rPr>
-        <w:t>Bachelor of Science, Rowan University, 2024</w:t>
-      </w:r>
-    </w:p>
-    <w:p>
-      <w:pPr>
-        <w:spacing w:line="240" w:lineRule="auto"/>
-        <w:rPr>
-          <w:rFonts w:ascii="Aptos" w:eastAsia="Aptos" w:hAnsi="Aptos" w:cs="Aptos"/>
-        </w:rPr>
-      </w:pPr>
-      <w:r>
-        <w:rPr>
-          <w:rFonts w:ascii="Aptos" w:eastAsia="Aptos" w:hAnsi="Aptos" w:cs="Aptos"/>
-        </w:rPr>
-        <w:t>Major: Computer Science, GPA of 3.7 (national average 3.3)</w:t>
-      </w:r>
-    </w:p>
-    <w:p>
-      <w:pPr>
-        <w:spacing w:line="240" w:lineRule="auto"/>
-        <w:rPr>
-          <w:rFonts w:ascii="Aptos" w:eastAsia="Aptos" w:hAnsi="Aptos" w:cs="Aptos"/>
-        </w:rPr>
-      </w:pPr>
-      <w:r>
-        <w:rPr>
-          <w:rFonts w:ascii="Aptos" w:eastAsia="Aptos" w:hAnsi="Aptos" w:cs="Aptos"/>
-        </w:rPr>
-        <w:t xml:space="preserve">Concentration: Software Engineering </w:t>
-      </w:r>
-    </w:p>
-    <w:p>
-      <w:pPr>
-        <w:spacing w:line="240" w:lineRule="auto"/>
-        <w:rPr>
-          <w:rFonts w:ascii="Aptos" w:eastAsia="Aptos" w:hAnsi="Aptos" w:cs="Aptos"/>
-        </w:rPr>
-      </w:pPr>
-      <w:r>
-        <w:rPr>
-          <w:rFonts w:ascii="Aptos" w:eastAsia="Aptos" w:hAnsi="Aptos" w:cs="Aptos"/>
-          <w:b/>
-        </w:rPr>
-        <w:t xml:space="preserve">Academic Achievements: </w:t>
-      </w:r>
-      <w:r>
-        <w:rPr>
-          <w:rFonts w:ascii="Aptos" w:eastAsia="Aptos" w:hAnsi="Aptos" w:cs="Aptos"/>
-        </w:rPr>
-        <w:t>Upsilon Pi Epsilon (International Honor Society for the Computing and Information Disciplines), Dean’s List (Exceptional Grades Semesters):</w:t>
-      </w:r>
-    </w:p>
-    <w:p>
-      <w:pPr>
-        <w:spacing w:line="240" w:lineRule="auto"/>
-        <w:rPr>
-          <w:rFonts w:ascii="Aptos" w:eastAsia="Aptos" w:hAnsi="Aptos" w:cs="Aptos"/>
-        </w:rPr>
-      </w:pPr>
-      <w:r>
-        <w:rPr>
-          <w:rFonts w:ascii="Aptos" w:eastAsia="Aptos" w:hAnsi="Aptos" w:cs="Aptos"/>
-        </w:rPr>
-        <w:t xml:space="preserve">Fall of 2023, Spring of 2024. </w:t>
-      </w:r>
-    </w:p>
-    <w:p>
-      <w:pPr>
-        <w:spacing w:line="240" w:lineRule="auto"/>
-        <w:rPr>
-          <w:rFonts w:ascii="Aptos" w:eastAsia="Aptos" w:hAnsi="Aptos" w:cs="Aptos"/>
-          <w:b/>
-        </w:rPr>
-      </w:pPr>
-    </w:p>
-    <w:p>
-      <w:pPr>
-        <w:spacing w:line="240" w:lineRule="auto"/>
-        <w:rPr>
-          <w:rFonts w:ascii="Aptos" w:eastAsia="Aptos" w:hAnsi="Aptos" w:cs="Aptos"/>
-          <w:b/>
-        </w:rPr>
-      </w:pPr>
-      <w:r>
-        <w:rPr>
-          <w:rFonts w:ascii="Aptos" w:eastAsia="Aptos" w:hAnsi="Aptos" w:cs="Aptos"/>
-          <w:b/>
+          <w:bCs/>
+          <w:lang w:val="en-US"/>
+        </w:rPr>
+      </w:pPr>
+      <w:r>
+        <w:rPr>
+          <w:rFonts w:ascii="Aptos" w:eastAsia="Aptos" w:hAnsi="Aptos" w:cs="Aptos"/>
+          <w:lang w:val="en-US"/>
+        </w:rPr>
+        <w:t>Utilized</w:t>
+      </w:r>
+      <w:r>
+        <w:rPr>
+          <w:rFonts w:ascii="Aptos" w:eastAsia="Aptos" w:hAnsi="Aptos" w:cs="Aptos"/>
+          <w:b/>
+          <w:lang w:val="en-US"/>
+        </w:rPr>
+        <w:t xml:space="preserve"> </w:t>
+      </w:r>
+      <w:r>
+        <w:rPr>
+          <w:rFonts w:ascii="Aptos" w:eastAsia="Aptos" w:hAnsi="Aptos" w:cs="Aptos"/>
+          <w:bCs/>
+          <w:lang w:val="en-US"/>
+        </w:rPr>
+        <w:t>HTML, CSS, JavaScript, Python, Django, HTMX, SQLite, Google Calendar API</w:t>
+      </w:r>
+    </w:p>
+    <w:p>
+      <w:pPr>
+        <w:spacing w:line="240" w:lineRule="auto"/>
+        <w:rPr>
+          <w:rFonts w:ascii="Aptos" w:eastAsia="Aptos" w:hAnsi="Aptos" w:cs="Aptos"/>
+          <w:bCs/>
+          <w:lang w:val="en-US"/>
+        </w:rPr>
+      </w:pPr>
+      <w:r>
+        <w:rPr>
+          <w:rFonts w:ascii="Aptos" w:eastAsia="Aptos" w:hAnsi="Aptos" w:cs="Aptos"/>
+          <w:b/>
+          <w:bCs/>
+        </w:rPr>
+        <w:t>E-commerce Database Design &amp; Query Optimization</w:t>
+      </w:r>
+      <w:r>
+        <w:rPr>
+          <w:rFonts w:ascii="Aptos" w:eastAsia="Aptos" w:hAnsi="Aptos" w:cs="Aptos"/>
+          <w:b/>
+          <w:lang w:val="en-US"/>
+        </w:rPr>
+        <w:br/>
+      </w:r>
+      <w:r>
+        <w:rPr>
+          <w:rFonts w:ascii="Aptos" w:eastAsia="Aptos" w:hAnsi="Aptos" w:cs="Aptos"/>
+          <w:bCs/>
+          <w:i/>
+          <w:iCs/>
+          <w:lang w:val="en-US"/>
+        </w:rPr>
+        <w:t>Graduate-Level Database Systems, Rowan University</w:t>
+      </w:r>
+    </w:p>
+    <w:p>
+      <w:pPr>
+        <w:spacing w:line="240" w:lineRule="auto"/>
+        <w:rPr>
+          <w:rFonts w:ascii="Aptos" w:eastAsia="Aptos" w:hAnsi="Aptos" w:cs="Aptos"/>
+          <w:bCs/>
+          <w:lang w:val="en-US"/>
+        </w:rPr>
+      </w:pPr>
+      <w:r>
+        <w:rPr>
+          <w:rFonts w:ascii="Aptos" w:eastAsia="Aptos" w:hAnsi="Aptos" w:cs="Aptos"/>
+          <w:bCs/>
+          <w:lang w:val="en-US"/>
+        </w:rPr>
+        <w:t>Backend Develop</w:t>
+      </w:r>
+      <w:r>
+        <w:rPr>
+          <w:rFonts w:ascii="Aptos" w:eastAsia="Aptos" w:hAnsi="Aptos" w:cs="Aptos"/>
+          <w:bCs/>
+          <w:lang w:val="en-US"/>
+        </w:rPr>
+        <w:t xml:space="preserve">ment </w:t>
+      </w:r>
+    </w:p>
+    <w:p>
+      <w:pPr>
+        <w:spacing w:line="240" w:lineRule="auto"/>
+        <w:rPr>
+          <w:rFonts w:ascii="Aptos" w:eastAsia="Aptos" w:hAnsi="Aptos" w:cs="Aptos"/>
+          <w:lang w:val="en-US"/>
+        </w:rPr>
+      </w:pPr>
+      <w:r>
+        <w:rPr>
+          <w:rFonts w:ascii="Aptos" w:eastAsia="Aptos" w:hAnsi="Aptos" w:cs="Aptos"/>
+          <w:lang w:val="en-US"/>
+        </w:rPr>
+        <w:t>Engineered a robust MySQL database system for an e-commerce platform, focusing on complex data queries and database integrity.</w:t>
+      </w:r>
+    </w:p>
+    <w:p>
+      <w:pPr>
+        <w:pStyle w:val="ListParagraph"/>
+        <w:numPr>
+          <w:ilvl w:val="0"/>
+          <w:numId w:val="5"/>
+        </w:numPr>
+        <w:spacing w:line="240" w:lineRule="auto"/>
+        <w:rPr>
+          <w:rFonts w:ascii="Aptos" w:eastAsia="Aptos" w:hAnsi="Aptos" w:cs="Aptos"/>
+          <w:lang w:val="en-US"/>
+        </w:rPr>
+      </w:pPr>
+      <w:r>
+        <w:rPr>
+          <w:rFonts w:ascii="Aptos" w:eastAsia="Aptos" w:hAnsi="Aptos" w:cs="Aptos"/>
+          <w:lang w:val="en-US"/>
+        </w:rPr>
+        <w:t>Created comprehensive data models and corresponding tables to handle a wide array of e-commerce transactions.</w:t>
+      </w:r>
+    </w:p>
+    <w:p>
+      <w:pPr>
+        <w:numPr>
+          <w:ilvl w:val="0"/>
+          <w:numId w:val="4"/>
+        </w:numPr>
+        <w:spacing w:line="240" w:lineRule="auto"/>
+        <w:rPr>
+          <w:rFonts w:ascii="Aptos" w:eastAsia="Aptos" w:hAnsi="Aptos" w:cs="Aptos"/>
+          <w:bCs/>
+          <w:lang w:val="en-US"/>
+        </w:rPr>
+      </w:pPr>
+      <w:r>
+        <w:rPr>
+          <w:rFonts w:ascii="Aptos" w:eastAsia="Aptos" w:hAnsi="Aptos" w:cs="Aptos"/>
+          <w:bCs/>
+          <w:lang w:val="en-US"/>
+        </w:rPr>
+        <w:t>Developed complex SQL queries to address user-specific needs and generate detailed reports.</w:t>
+      </w:r>
+    </w:p>
+    <w:p>
+      <w:pPr>
+        <w:numPr>
+          <w:ilvl w:val="0"/>
+          <w:numId w:val="4"/>
+        </w:numPr>
+        <w:spacing w:line="240" w:lineRule="auto"/>
+        <w:rPr>
+          <w:rFonts w:ascii="Aptos" w:eastAsia="Aptos" w:hAnsi="Aptos" w:cs="Aptos"/>
+          <w:lang w:val="en-US"/>
+        </w:rPr>
+      </w:pPr>
+      <w:r>
+        <w:rPr>
+          <w:rFonts w:ascii="Aptos" w:eastAsia="Aptos" w:hAnsi="Aptos" w:cs="Aptos"/>
+          <w:lang w:val="en-US"/>
+        </w:rPr>
+        <w:t>Implemented auto-updates, cascades, and constraints (e.g., ON DELETE, NULL handling) to maintain data integrity.</w:t>
+      </w:r>
+    </w:p>
+    <w:p>
+      <w:pPr>
+        <w:numPr>
+          <w:ilvl w:val="0"/>
+          <w:numId w:val="4"/>
+        </w:numPr>
+        <w:spacing w:line="240" w:lineRule="auto"/>
+        <w:rPr>
+          <w:rFonts w:ascii="Aptos" w:eastAsia="Aptos" w:hAnsi="Aptos" w:cs="Aptos"/>
+          <w:bCs/>
+          <w:lang w:val="en-US"/>
+        </w:rPr>
+      </w:pPr>
+      <w:r>
+        <w:rPr>
+          <w:rFonts w:ascii="Aptos" w:eastAsia="Aptos" w:hAnsi="Aptos" w:cs="Aptos"/>
+          <w:bCs/>
+          <w:lang w:val="en-US"/>
+        </w:rPr>
+        <w:t>Unix-based system, emphasizing the use of shell scripting and command-line tools.</w:t>
+      </w:r>
+    </w:p>
+    <w:p>
+      <w:pPr>
+        <w:spacing w:line="240" w:lineRule="auto"/>
+        <w:rPr>
+          <w:rFonts w:ascii="Aptos" w:eastAsia="Aptos" w:hAnsi="Aptos" w:cs="Aptos"/>
+          <w:bCs/>
+        </w:rPr>
+      </w:pPr>
+    </w:p>
+    <w:p>
+      <w:pPr>
+        <w:spacing w:line="240" w:lineRule="auto"/>
+        <w:rPr>
+          <w:rFonts w:ascii="Aptos" w:eastAsia="Aptos" w:hAnsi="Aptos" w:cs="Aptos"/>
+          <w:b/>
+          <w:sz w:val="28"/>
+          <w:szCs w:val="28"/>
+        </w:rPr>
+      </w:pPr>
+      <w:r>
+        <w:rPr>
+          <w:rFonts w:ascii="Aptos" w:eastAsia="Aptos" w:hAnsi="Aptos" w:cs="Aptos"/>
+          <w:b/>
+          <w:sz w:val="28"/>
+          <w:szCs w:val="28"/>
         </w:rPr>
         <w:t>HOBBIES</w:t>
       </w:r>
@@ -1067,11 +1406,431 @@
       </w:rPr>
     </w:lvl>
   </w:abstractNum>
+  <w:abstractNum w:abstractNumId="2" w15:restartNumberingAfterBreak="0">
+    <w:nsid w:val="30A57722"/>
+    <w:multiLevelType w:val="multilevel"/>
+    <w:tmpl w:val="56C675D0"/>
+    <w:lvl w:ilvl="0">
+      <w:start w:val="1"/>
+      <w:numFmt w:val="bullet"/>
+      <w:lvlText w:val=""/>
+      <w:lvlJc w:val="left"/>
+      <w:pPr>
+        <w:tabs>
+          <w:tab w:val="num" w:pos="720"/>
+        </w:tabs>
+        <w:ind w:left="720" w:hanging="360"/>
+      </w:pPr>
+      <w:rPr>
+        <w:rFonts w:ascii="Symbol" w:hAnsi="Symbol" w:hint="default"/>
+        <w:sz w:val="20"/>
+      </w:rPr>
+    </w:lvl>
+    <w:lvl w:ilvl="1">
+      <w:start w:val="1"/>
+      <w:numFmt w:val="bullet"/>
+      <w:lvlText w:val="o"/>
+      <w:lvlJc w:val="left"/>
+      <w:pPr>
+        <w:tabs>
+          <w:tab w:val="num" w:pos="1440"/>
+        </w:tabs>
+        <w:ind w:left="1440" w:hanging="360"/>
+      </w:pPr>
+      <w:rPr>
+        <w:rFonts w:ascii="Courier New" w:hAnsi="Courier New" w:hint="default"/>
+        <w:sz w:val="20"/>
+      </w:rPr>
+    </w:lvl>
+    <w:lvl w:ilvl="2" w:tentative="1">
+      <w:start w:val="1"/>
+      <w:numFmt w:val="bullet"/>
+      <w:lvlText w:val=""/>
+      <w:lvlJc w:val="left"/>
+      <w:pPr>
+        <w:tabs>
+          <w:tab w:val="num" w:pos="2160"/>
+        </w:tabs>
+        <w:ind w:left="2160" w:hanging="360"/>
+      </w:pPr>
+      <w:rPr>
+        <w:rFonts w:ascii="Wingdings" w:hAnsi="Wingdings" w:hint="default"/>
+        <w:sz w:val="20"/>
+      </w:rPr>
+    </w:lvl>
+    <w:lvl w:ilvl="3" w:tentative="1">
+      <w:start w:val="1"/>
+      <w:numFmt w:val="bullet"/>
+      <w:lvlText w:val=""/>
+      <w:lvlJc w:val="left"/>
+      <w:pPr>
+        <w:tabs>
+          <w:tab w:val="num" w:pos="2880"/>
+        </w:tabs>
+        <w:ind w:left="2880" w:hanging="360"/>
+      </w:pPr>
+      <w:rPr>
+        <w:rFonts w:ascii="Wingdings" w:hAnsi="Wingdings" w:hint="default"/>
+        <w:sz w:val="20"/>
+      </w:rPr>
+    </w:lvl>
+    <w:lvl w:ilvl="4" w:tentative="1">
+      <w:start w:val="1"/>
+      <w:numFmt w:val="bullet"/>
+      <w:lvlText w:val=""/>
+      <w:lvlJc w:val="left"/>
+      <w:pPr>
+        <w:tabs>
+          <w:tab w:val="num" w:pos="3600"/>
+        </w:tabs>
+        <w:ind w:left="3600" w:hanging="360"/>
+      </w:pPr>
+      <w:rPr>
+        <w:rFonts w:ascii="Wingdings" w:hAnsi="Wingdings" w:hint="default"/>
+        <w:sz w:val="20"/>
+      </w:rPr>
+    </w:lvl>
+    <w:lvl w:ilvl="5" w:tentative="1">
+      <w:start w:val="1"/>
+      <w:numFmt w:val="bullet"/>
+      <w:lvlText w:val=""/>
+      <w:lvlJc w:val="left"/>
+      <w:pPr>
+        <w:tabs>
+          <w:tab w:val="num" w:pos="4320"/>
+        </w:tabs>
+        <w:ind w:left="4320" w:hanging="360"/>
+      </w:pPr>
+      <w:rPr>
+        <w:rFonts w:ascii="Wingdings" w:hAnsi="Wingdings" w:hint="default"/>
+        <w:sz w:val="20"/>
+      </w:rPr>
+    </w:lvl>
+    <w:lvl w:ilvl="6" w:tentative="1">
+      <w:start w:val="1"/>
+      <w:numFmt w:val="bullet"/>
+      <w:lvlText w:val=""/>
+      <w:lvlJc w:val="left"/>
+      <w:pPr>
+        <w:tabs>
+          <w:tab w:val="num" w:pos="5040"/>
+        </w:tabs>
+        <w:ind w:left="5040" w:hanging="360"/>
+      </w:pPr>
+      <w:rPr>
+        <w:rFonts w:ascii="Wingdings" w:hAnsi="Wingdings" w:hint="default"/>
+        <w:sz w:val="20"/>
+      </w:rPr>
+    </w:lvl>
+    <w:lvl w:ilvl="7" w:tentative="1">
+      <w:start w:val="1"/>
+      <w:numFmt w:val="bullet"/>
+      <w:lvlText w:val=""/>
+      <w:lvlJc w:val="left"/>
+      <w:pPr>
+        <w:tabs>
+          <w:tab w:val="num" w:pos="5760"/>
+        </w:tabs>
+        <w:ind w:left="5760" w:hanging="360"/>
+      </w:pPr>
+      <w:rPr>
+        <w:rFonts w:ascii="Wingdings" w:hAnsi="Wingdings" w:hint="default"/>
+        <w:sz w:val="20"/>
+      </w:rPr>
+    </w:lvl>
+    <w:lvl w:ilvl="8" w:tentative="1">
+      <w:start w:val="1"/>
+      <w:numFmt w:val="bullet"/>
+      <w:lvlText w:val=""/>
+      <w:lvlJc w:val="left"/>
+      <w:pPr>
+        <w:tabs>
+          <w:tab w:val="num" w:pos="6480"/>
+        </w:tabs>
+        <w:ind w:left="6480" w:hanging="360"/>
+      </w:pPr>
+      <w:rPr>
+        <w:rFonts w:ascii="Wingdings" w:hAnsi="Wingdings" w:hint="default"/>
+        <w:sz w:val="20"/>
+      </w:rPr>
+    </w:lvl>
+  </w:abstractNum>
+  <w:abstractNum w:abstractNumId="3" w15:restartNumberingAfterBreak="0">
+    <w:nsid w:val="391F133E"/>
+    <w:multiLevelType w:val="multilevel"/>
+    <w:tmpl w:val="D586F302"/>
+    <w:lvl w:ilvl="0">
+      <w:start w:val="1"/>
+      <w:numFmt w:val="bullet"/>
+      <w:lvlText w:val=""/>
+      <w:lvlJc w:val="left"/>
+      <w:pPr>
+        <w:tabs>
+          <w:tab w:val="num" w:pos="720"/>
+        </w:tabs>
+        <w:ind w:left="720" w:hanging="360"/>
+      </w:pPr>
+      <w:rPr>
+        <w:rFonts w:ascii="Symbol" w:hAnsi="Symbol" w:hint="default"/>
+        <w:sz w:val="20"/>
+      </w:rPr>
+    </w:lvl>
+    <w:lvl w:ilvl="1">
+      <w:start w:val="1"/>
+      <w:numFmt w:val="bullet"/>
+      <w:lvlText w:val="o"/>
+      <w:lvlJc w:val="left"/>
+      <w:pPr>
+        <w:tabs>
+          <w:tab w:val="num" w:pos="1440"/>
+        </w:tabs>
+        <w:ind w:left="1440" w:hanging="360"/>
+      </w:pPr>
+      <w:rPr>
+        <w:rFonts w:ascii="Courier New" w:hAnsi="Courier New" w:hint="default"/>
+        <w:sz w:val="20"/>
+      </w:rPr>
+    </w:lvl>
+    <w:lvl w:ilvl="2" w:tentative="1">
+      <w:start w:val="1"/>
+      <w:numFmt w:val="bullet"/>
+      <w:lvlText w:val=""/>
+      <w:lvlJc w:val="left"/>
+      <w:pPr>
+        <w:tabs>
+          <w:tab w:val="num" w:pos="2160"/>
+        </w:tabs>
+        <w:ind w:left="2160" w:hanging="360"/>
+      </w:pPr>
+      <w:rPr>
+        <w:rFonts w:ascii="Wingdings" w:hAnsi="Wingdings" w:hint="default"/>
+        <w:sz w:val="20"/>
+      </w:rPr>
+    </w:lvl>
+    <w:lvl w:ilvl="3" w:tentative="1">
+      <w:start w:val="1"/>
+      <w:numFmt w:val="bullet"/>
+      <w:lvlText w:val=""/>
+      <w:lvlJc w:val="left"/>
+      <w:pPr>
+        <w:tabs>
+          <w:tab w:val="num" w:pos="2880"/>
+        </w:tabs>
+        <w:ind w:left="2880" w:hanging="360"/>
+      </w:pPr>
+      <w:rPr>
+        <w:rFonts w:ascii="Wingdings" w:hAnsi="Wingdings" w:hint="default"/>
+        <w:sz w:val="20"/>
+      </w:rPr>
+    </w:lvl>
+    <w:lvl w:ilvl="4" w:tentative="1">
+      <w:start w:val="1"/>
+      <w:numFmt w:val="bullet"/>
+      <w:lvlText w:val=""/>
+      <w:lvlJc w:val="left"/>
+      <w:pPr>
+        <w:tabs>
+          <w:tab w:val="num" w:pos="3600"/>
+        </w:tabs>
+        <w:ind w:left="3600" w:hanging="360"/>
+      </w:pPr>
+      <w:rPr>
+        <w:rFonts w:ascii="Wingdings" w:hAnsi="Wingdings" w:hint="default"/>
+        <w:sz w:val="20"/>
+      </w:rPr>
+    </w:lvl>
+    <w:lvl w:ilvl="5" w:tentative="1">
+      <w:start w:val="1"/>
+      <w:numFmt w:val="bullet"/>
+      <w:lvlText w:val=""/>
+      <w:lvlJc w:val="left"/>
+      <w:pPr>
+        <w:tabs>
+          <w:tab w:val="num" w:pos="4320"/>
+        </w:tabs>
+        <w:ind w:left="4320" w:hanging="360"/>
+      </w:pPr>
+      <w:rPr>
+        <w:rFonts w:ascii="Wingdings" w:hAnsi="Wingdings" w:hint="default"/>
+        <w:sz w:val="20"/>
+      </w:rPr>
+    </w:lvl>
+    <w:lvl w:ilvl="6" w:tentative="1">
+      <w:start w:val="1"/>
+      <w:numFmt w:val="bullet"/>
+      <w:lvlText w:val=""/>
+      <w:lvlJc w:val="left"/>
+      <w:pPr>
+        <w:tabs>
+          <w:tab w:val="num" w:pos="5040"/>
+        </w:tabs>
+        <w:ind w:left="5040" w:hanging="360"/>
+      </w:pPr>
+      <w:rPr>
+        <w:rFonts w:ascii="Wingdings" w:hAnsi="Wingdings" w:hint="default"/>
+        <w:sz w:val="20"/>
+      </w:rPr>
+    </w:lvl>
+    <w:lvl w:ilvl="7" w:tentative="1">
+      <w:start w:val="1"/>
+      <w:numFmt w:val="bullet"/>
+      <w:lvlText w:val=""/>
+      <w:lvlJc w:val="left"/>
+      <w:pPr>
+        <w:tabs>
+          <w:tab w:val="num" w:pos="5760"/>
+        </w:tabs>
+        <w:ind w:left="5760" w:hanging="360"/>
+      </w:pPr>
+      <w:rPr>
+        <w:rFonts w:ascii="Wingdings" w:hAnsi="Wingdings" w:hint="default"/>
+        <w:sz w:val="20"/>
+      </w:rPr>
+    </w:lvl>
+    <w:lvl w:ilvl="8" w:tentative="1">
+      <w:start w:val="1"/>
+      <w:numFmt w:val="bullet"/>
+      <w:lvlText w:val=""/>
+      <w:lvlJc w:val="left"/>
+      <w:pPr>
+        <w:tabs>
+          <w:tab w:val="num" w:pos="6480"/>
+        </w:tabs>
+        <w:ind w:left="6480" w:hanging="360"/>
+      </w:pPr>
+      <w:rPr>
+        <w:rFonts w:ascii="Wingdings" w:hAnsi="Wingdings" w:hint="default"/>
+        <w:sz w:val="20"/>
+      </w:rPr>
+    </w:lvl>
+  </w:abstractNum>
+  <w:abstractNum w:abstractNumId="4" w15:restartNumberingAfterBreak="0">
+    <w:nsid w:val="77431329"/>
+    <w:multiLevelType w:val="hybridMultilevel"/>
+    <w:tmpl w:val="615A3F8A"/>
+    <w:lvl w:ilvl="0" w:tplc="04090001">
+      <w:start w:val="1"/>
+      <w:numFmt w:val="bullet"/>
+      <w:lvlText w:val=""/>
+      <w:lvlJc w:val="left"/>
+      <w:pPr>
+        <w:ind w:left="720" w:hanging="360"/>
+      </w:pPr>
+      <w:rPr>
+        <w:rFonts w:ascii="Symbol" w:hAnsi="Symbol" w:hint="default"/>
+      </w:rPr>
+    </w:lvl>
+    <w:lvl w:ilvl="1" w:tplc="04090003" w:tentative="1">
+      <w:start w:val="1"/>
+      <w:numFmt w:val="bullet"/>
+      <w:lvlText w:val="o"/>
+      <w:lvlJc w:val="left"/>
+      <w:pPr>
+        <w:ind w:left="1440" w:hanging="360"/>
+      </w:pPr>
+      <w:rPr>
+        <w:rFonts w:ascii="Courier New" w:hAnsi="Courier New" w:cs="Courier New" w:hint="default"/>
+      </w:rPr>
+    </w:lvl>
+    <w:lvl w:ilvl="2" w:tplc="04090005" w:tentative="1">
+      <w:start w:val="1"/>
+      <w:numFmt w:val="bullet"/>
+      <w:lvlText w:val=""/>
+      <w:lvlJc w:val="left"/>
+      <w:pPr>
+        <w:ind w:left="2160" w:hanging="360"/>
+      </w:pPr>
+      <w:rPr>
+        <w:rFonts w:ascii="Wingdings" w:hAnsi="Wingdings" w:hint="default"/>
+      </w:rPr>
+    </w:lvl>
+    <w:lvl w:ilvl="3" w:tplc="04090001" w:tentative="1">
+      <w:start w:val="1"/>
+      <w:numFmt w:val="bullet"/>
+      <w:lvlText w:val=""/>
+      <w:lvlJc w:val="left"/>
+      <w:pPr>
+        <w:ind w:left="2880" w:hanging="360"/>
+      </w:pPr>
+      <w:rPr>
+        <w:rFonts w:ascii="Symbol" w:hAnsi="Symbol" w:hint="default"/>
+      </w:rPr>
+    </w:lvl>
+    <w:lvl w:ilvl="4" w:tplc="04090003" w:tentative="1">
+      <w:start w:val="1"/>
+      <w:numFmt w:val="bullet"/>
+      <w:lvlText w:val="o"/>
+      <w:lvlJc w:val="left"/>
+      <w:pPr>
+        <w:ind w:left="3600" w:hanging="360"/>
+      </w:pPr>
+      <w:rPr>
+        <w:rFonts w:ascii="Courier New" w:hAnsi="Courier New" w:cs="Courier New" w:hint="default"/>
+      </w:rPr>
+    </w:lvl>
+    <w:lvl w:ilvl="5" w:tplc="04090005" w:tentative="1">
+      <w:start w:val="1"/>
+      <w:numFmt w:val="bullet"/>
+      <w:lvlText w:val=""/>
+      <w:lvlJc w:val="left"/>
+      <w:pPr>
+        <w:ind w:left="4320" w:hanging="360"/>
+      </w:pPr>
+      <w:rPr>
+        <w:rFonts w:ascii="Wingdings" w:hAnsi="Wingdings" w:hint="default"/>
+      </w:rPr>
+    </w:lvl>
+    <w:lvl w:ilvl="6" w:tplc="04090001" w:tentative="1">
+      <w:start w:val="1"/>
+      <w:numFmt w:val="bullet"/>
+      <w:lvlText w:val=""/>
+      <w:lvlJc w:val="left"/>
+      <w:pPr>
+        <w:ind w:left="5040" w:hanging="360"/>
+      </w:pPr>
+      <w:rPr>
+        <w:rFonts w:ascii="Symbol" w:hAnsi="Symbol" w:hint="default"/>
+      </w:rPr>
+    </w:lvl>
+    <w:lvl w:ilvl="7" w:tplc="04090003" w:tentative="1">
+      <w:start w:val="1"/>
+      <w:numFmt w:val="bullet"/>
+      <w:lvlText w:val="o"/>
+      <w:lvlJc w:val="left"/>
+      <w:pPr>
+        <w:ind w:left="5760" w:hanging="360"/>
+      </w:pPr>
+      <w:rPr>
+        <w:rFonts w:ascii="Courier New" w:hAnsi="Courier New" w:cs="Courier New" w:hint="default"/>
+      </w:rPr>
+    </w:lvl>
+    <w:lvl w:ilvl="8" w:tplc="04090005" w:tentative="1">
+      <w:start w:val="1"/>
+      <w:numFmt w:val="bullet"/>
+      <w:lvlText w:val=""/>
+      <w:lvlJc w:val="left"/>
+      <w:pPr>
+        <w:ind w:left="6480" w:hanging="360"/>
+      </w:pPr>
+      <w:rPr>
+        <w:rFonts w:ascii="Wingdings" w:hAnsi="Wingdings" w:hint="default"/>
+      </w:rPr>
+    </w:lvl>
+  </w:abstractNum>
   <w:num w:numId="1" w16cid:durableId="1864127680">
     <w:abstractNumId w:val="1"/>
   </w:num>
   <w:num w:numId="2" w16cid:durableId="1153137122">
     <w:abstractNumId w:val="0"/>
+  </w:num>
+  <w:num w:numId="3" w16cid:durableId="200869562">
+    <w:abstractNumId w:val="2"/>
+  </w:num>
+  <w:num w:numId="4" w16cid:durableId="442530751">
+    <w:abstractNumId w:val="3"/>
+  </w:num>
+  <w:num w:numId="5" w16cid:durableId="733088968">
+    <w:abstractNumId w:val="4"/>
   </w:num>
 </w:numbering>
 </file>
@@ -1580,7 +2339,6 @@
   <w:style w:type="character" w:default="1" w:styleId="DefaultParagraphFont">
     <w:name w:val="Default Paragraph Font"/>
     <w:uiPriority w:val="1"/>
-    <w:semiHidden/>
     <w:unhideWhenUsed/>
   </w:style>
   <w:style w:type="table" w:default="1" w:styleId="TableNormal">
@@ -1672,6 +2430,17 @@
       <w:color w:val="800080" w:themeColor="followedHyperlink"/>
       <w:u w:val="single"/>
     </w:rPr>
+  </w:style>
+  <w:style w:type="paragraph" w:styleId="ListParagraph">
+    <w:name w:val="List Paragraph"/>
+    <w:basedOn w:val="Normal"/>
+    <w:uiPriority w:val="34"/>
+    <w:qFormat/>
+    <w:rsid w:val="0002094D"/>
+    <w:pPr>
+      <w:ind w:left="720"/>
+      <w:contextualSpacing/>
+    </w:pPr>
   </w:style>
 </w:styles>
 </file>

</xml_diff>